<commit_message>
edited language in create playlist
</commit_message>
<xml_diff>
--- a/Use Case - Create playlist.docx
+++ b/Use Case - Create playlist.docx
@@ -6,8 +6,6 @@
       <w:pPr>
         <w:pStyle w:val="NormalWeb"/>
       </w:pPr>
-      <w:bookmarkStart w:id="0" w:name="_GoBack"/>
-      <w:bookmarkEnd w:id="0"/>
       <w:r>
         <w:t xml:space="preserve">  </w:t>
       </w:r>
@@ -247,13 +245,15 @@
           </w:tcPr>
           <w:p>
             <w:r>
-              <w:t>Empty playlist ex</w:t>
-            </w:r>
-            <w:r>
-              <w:t xml:space="preserve">ists in the database and on the </w:t>
-            </w:r>
-            <w:r>
-              <w:t>application’s left side panel</w:t>
+              <w:t>Empty playlist exists on the application’s left side panel</w:t>
+            </w:r>
+            <w:r>
+              <w:t xml:space="preserve"> and the user’s window </w:t>
+            </w:r>
+            <w:bookmarkStart w:id="0" w:name="_GoBack"/>
+            <w:bookmarkEnd w:id="0"/>
+            <w:r>
+              <w:t>view is set to that playlist</w:t>
             </w:r>
           </w:p>
         </w:tc>
@@ -329,10 +329,7 @@
               <w:pStyle w:val="NormalWeb"/>
             </w:pPr>
             <w:r>
-              <w:t>Second</w:t>
-            </w:r>
-            <w:r>
-              <w:t>ary Actors</w:t>
+              <w:t>Secondary Actors</w:t>
             </w:r>
           </w:p>
         </w:tc>
@@ -768,10 +765,7 @@
               <w:t>User enters a playlist name that already exists</w:t>
             </w:r>
             <w:r>
-              <w:t xml:space="preserve"> :</w:t>
-            </w:r>
-            <w:r>
-              <w:t xml:space="preserve"> </w:t>
+              <w:t xml:space="preserve"> : </w:t>
             </w:r>
           </w:p>
           <w:p>
@@ -1316,10 +1310,7 @@
               <w:pStyle w:val="NormalWeb"/>
             </w:pPr>
             <w:r>
-              <w:t xml:space="preserve">OPEN </w:t>
-            </w:r>
-            <w:r>
-              <w:t>ISSUES</w:t>
+              <w:t>OPEN ISSUES</w:t>
             </w:r>
           </w:p>
         </w:tc>
@@ -1939,7 +1930,9 @@
   </w:style>
   <w:style w:type="character" w:default="1" w:styleId="DefaultParagraphFont">
     <w:name w:val="Default Paragraph Font"/>
+    <w:uiPriority w:val="1"/>
     <w:semiHidden/>
+    <w:unhideWhenUsed/>
   </w:style>
   <w:style w:type="table" w:default="1" w:styleId="TableNormal">
     <w:name w:val="Normal Table"/>

</xml_diff>